<commit_message>
atualiza plano de testes
</commit_message>
<xml_diff>
--- a/Documentação/Plano de Teste.docx
+++ b/Documentação/Plano de Teste.docx
@@ -401,72 +401,6 @@
             <w:pPr>
               <w:spacing w:line="259" w:lineRule="auto"/>
               <w:jc w:val="both"/>
-            </w:pPr>
-            <w:r>
-              <w:rPr>
-                <w:rFonts w:ascii="Arial" w:hAnsi="Arial" w:cs="Arial"/>
-              </w:rPr>
-              <w:t>Solicitar Relatório de denúncias</w:t>
-            </w:r>
-          </w:p>
-        </w:tc>
-        <w:tc>
-          <w:tcPr>
-            <w:tcW w:w="1838" w:type="dxa"/>
-            <w:shd w:val="clear" w:color="auto" w:fill="auto"/>
-          </w:tcPr>
-          <w:p>
-            <w:pPr>
-              <w:jc w:val="both"/>
-              <w:rPr>
-                <w:rFonts w:ascii="Arial" w:hAnsi="Arial" w:cs="Arial"/>
-              </w:rPr>
-            </w:pPr>
-            <w:r>
-              <w:rPr>
-                <w:rFonts w:ascii="Arial" w:hAnsi="Arial" w:cs="Arial"/>
-              </w:rPr>
-              <w:t>1</w:t>
-            </w:r>
-          </w:p>
-        </w:tc>
-        <w:tc>
-          <w:tcPr>
-            <w:tcW w:w="1540" w:type="dxa"/>
-            <w:shd w:val="clear" w:color="auto" w:fill="auto"/>
-          </w:tcPr>
-          <w:p>
-            <w:pPr>
-              <w:jc w:val="both"/>
-              <w:rPr>
-                <w:rFonts w:ascii="Arial" w:hAnsi="Arial" w:cs="Arial"/>
-              </w:rPr>
-            </w:pPr>
-            <w:r>
-              <w:rPr>
-                <w:rFonts w:ascii="Arial" w:hAnsi="Arial" w:cs="Arial"/>
-              </w:rPr>
-              <w:t>4</w:t>
-            </w:r>
-            <w:r>
-              <w:rPr>
-                <w:rFonts w:ascii="Arial" w:hAnsi="Arial" w:cs="Arial"/>
-              </w:rPr>
-              <w:t>º.</w:t>
-            </w:r>
-          </w:p>
-        </w:tc>
-      </w:tr>
-      <w:tr>
-        <w:tc>
-          <w:tcPr>
-            <w:tcW w:w="1823" w:type="dxa"/>
-            <w:shd w:val="clear" w:color="auto" w:fill="auto"/>
-          </w:tcPr>
-          <w:p>
-            <w:pPr>
-              <w:spacing w:line="259" w:lineRule="auto"/>
-              <w:jc w:val="both"/>
               <w:rPr>
                 <w:rFonts w:ascii="Arial" w:hAnsi="Arial" w:cs="Arial"/>
               </w:rPr>
@@ -755,19 +689,11 @@
                 <w:rFonts w:ascii="Arial" w:hAnsi="Arial" w:cs="Arial"/>
               </w:rPr>
             </w:pPr>
-            <w:proofErr w:type="gramStart"/>
             <w:r>
               <w:rPr>
                 <w:rFonts w:ascii="Arial" w:hAnsi="Arial" w:cs="Arial"/>
               </w:rPr>
-              <w:t>Curtir</w:t>
-            </w:r>
-            <w:proofErr w:type="gramEnd"/>
-            <w:r>
-              <w:rPr>
-                <w:rFonts w:ascii="Arial" w:hAnsi="Arial" w:cs="Arial"/>
-              </w:rPr>
-              <w:t xml:space="preserve"> denúncia</w:t>
+              <w:t>Curtir denúncia</w:t>
             </w:r>
           </w:p>
         </w:tc>
@@ -838,7 +764,6 @@
               <w:rPr>
                 <w:rFonts w:ascii="Arial" w:hAnsi="Arial" w:cs="Arial"/>
               </w:rPr>
-              <w:lastRenderedPageBreak/>
               <w:t>Alterar denúncia</w:t>
             </w:r>
           </w:p>
@@ -910,7 +835,14 @@
               <w:rPr>
                 <w:rFonts w:ascii="Arial" w:hAnsi="Arial" w:cs="Arial"/>
               </w:rPr>
-              <w:t>Visualizar feed de denúncia</w:t>
+              <w:t xml:space="preserve">Visualizar feed </w:t>
+            </w:r>
+            <w:r>
+              <w:rPr>
+                <w:rFonts w:ascii="Arial" w:hAnsi="Arial" w:cs="Arial"/>
+              </w:rPr>
+              <w:lastRenderedPageBreak/>
+              <w:t>de denúncia</w:t>
             </w:r>
           </w:p>
         </w:tc>
@@ -930,6 +862,7 @@
               <w:rPr>
                 <w:rFonts w:ascii="Arial" w:hAnsi="Arial" w:cs="Arial"/>
               </w:rPr>
+              <w:lastRenderedPageBreak/>
               <w:t>5</w:t>
             </w:r>
           </w:p>
@@ -1203,7 +1136,7 @@
           <w:b/>
           <w:bCs/>
         </w:rPr>
-        <w:t>Consultar Lista</w:t>
+        <w:t>criar denúncia</w:t>
       </w:r>
       <w:r>
         <w:t>.</w:t>
@@ -1942,117 +1875,7 @@
               <w:rPr>
                 <w:rFonts w:ascii="Arial" w:hAnsi="Arial" w:cs="Arial"/>
               </w:rPr>
-              <w:t xml:space="preserve">Servidor para instalar o </w:t>
-            </w:r>
-            <w:proofErr w:type="spellStart"/>
-            <w:r>
-              <w:rPr>
-                <w:rFonts w:ascii="Arial" w:hAnsi="Arial" w:cs="Arial"/>
-              </w:rPr>
-              <w:t>MySql</w:t>
-            </w:r>
-            <w:proofErr w:type="spellEnd"/>
-          </w:p>
-        </w:tc>
-      </w:tr>
-      <w:tr>
-        <w:trPr>
-          <w:cantSplit/>
-          <w:trHeight w:val="300"/>
-        </w:trPr>
-        <w:tc>
-          <w:tcPr>
-            <w:tcW w:w="3510" w:type="dxa"/>
-            <w:tcBorders>
-              <w:top w:val="single" w:sz="6" w:space="0" w:color="auto"/>
-              <w:left w:val="single" w:sz="6" w:space="0" w:color="auto"/>
-              <w:bottom w:val="nil"/>
-              <w:right w:val="single" w:sz="6" w:space="0" w:color="auto"/>
-            </w:tcBorders>
-          </w:tcPr>
-          <w:p>
-            <w:pPr>
-              <w:jc w:val="both"/>
-              <w:rPr>
-                <w:rFonts w:ascii="Arial" w:hAnsi="Arial" w:cs="Arial"/>
-              </w:rPr>
-            </w:pPr>
-            <w:r>
-              <w:rPr>
-                <w:rFonts w:ascii="Arial" w:hAnsi="Arial" w:cs="Arial"/>
-              </w:rPr>
-              <w:t>Servidor de Back-</w:t>
-            </w:r>
-            <w:proofErr w:type="spellStart"/>
-            <w:r>
-              <w:rPr>
-                <w:rFonts w:ascii="Arial" w:hAnsi="Arial" w:cs="Arial"/>
-              </w:rPr>
-              <w:t>End</w:t>
-            </w:r>
-            <w:proofErr w:type="spellEnd"/>
-          </w:p>
-        </w:tc>
-        <w:tc>
-          <w:tcPr>
-            <w:tcW w:w="1800" w:type="dxa"/>
-            <w:tcBorders>
-              <w:top w:val="single" w:sz="6" w:space="0" w:color="auto"/>
-              <w:left w:val="single" w:sz="6" w:space="0" w:color="auto"/>
-              <w:bottom w:val="nil"/>
-              <w:right w:val="single" w:sz="6" w:space="0" w:color="auto"/>
-            </w:tcBorders>
-          </w:tcPr>
-          <w:p>
-            <w:pPr>
-              <w:spacing w:line="259" w:lineRule="auto"/>
-              <w:jc w:val="both"/>
-            </w:pPr>
-            <w:r>
-              <w:rPr>
-                <w:rFonts w:ascii="Arial" w:hAnsi="Arial" w:cs="Arial"/>
-              </w:rPr>
-              <w:t>1</w:t>
-            </w:r>
-          </w:p>
-        </w:tc>
-        <w:tc>
-          <w:tcPr>
-            <w:tcW w:w="3247" w:type="dxa"/>
-            <w:tcBorders>
-              <w:top w:val="single" w:sz="6" w:space="0" w:color="auto"/>
-              <w:left w:val="single" w:sz="6" w:space="0" w:color="auto"/>
-              <w:bottom w:val="single" w:sz="6" w:space="0" w:color="auto"/>
-              <w:right w:val="single" w:sz="6" w:space="0" w:color="auto"/>
-            </w:tcBorders>
-          </w:tcPr>
-          <w:p>
-            <w:pPr>
-              <w:spacing w:line="259" w:lineRule="auto"/>
-              <w:jc w:val="both"/>
-              <w:rPr>
-                <w:rFonts w:ascii="Arial" w:hAnsi="Arial" w:cs="Arial"/>
-              </w:rPr>
-            </w:pPr>
-            <w:r>
-              <w:rPr>
-                <w:rFonts w:ascii="Arial" w:hAnsi="Arial" w:cs="Arial"/>
-              </w:rPr>
-              <w:t>Servidor para hospedar o Back-</w:t>
-            </w:r>
-            <w:proofErr w:type="spellStart"/>
-            <w:r>
-              <w:rPr>
-                <w:rFonts w:ascii="Arial" w:hAnsi="Arial" w:cs="Arial"/>
-              </w:rPr>
-              <w:t>End</w:t>
-            </w:r>
-            <w:proofErr w:type="spellEnd"/>
-            <w:r>
-              <w:rPr>
-                <w:rFonts w:ascii="Arial" w:hAnsi="Arial" w:cs="Arial"/>
-              </w:rPr>
-              <w:t xml:space="preserve"> da aplicação</w:t>
+              <w:t>Servidor para instalar o MySql</w:t>
             </w:r>
           </w:p>
         </w:tc>
@@ -2083,28 +1906,8 @@
               <w:rPr>
                 <w:rFonts w:ascii="Arial" w:hAnsi="Arial" w:cs="Arial"/>
               </w:rPr>
-              <w:t xml:space="preserve">Servidor de </w:t>
+              <w:t>Servidor de Back-End</w:t>
             </w:r>
-            <w:r>
-              <w:rPr>
-                <w:rFonts w:ascii="Arial" w:hAnsi="Arial" w:cs="Arial"/>
-              </w:rPr>
-              <w:t>Front</w:t>
-            </w:r>
-            <w:r>
-              <w:rPr>
-                <w:rFonts w:ascii="Arial" w:hAnsi="Arial" w:cs="Arial"/>
-              </w:rPr>
-              <w:t>-</w:t>
-            </w:r>
-            <w:proofErr w:type="spellStart"/>
-            <w:r>
-              <w:rPr>
-                <w:rFonts w:ascii="Arial" w:hAnsi="Arial" w:cs="Arial"/>
-              </w:rPr>
-              <w:t>End</w:t>
-            </w:r>
-            <w:proofErr w:type="spellEnd"/>
           </w:p>
         </w:tc>
         <w:tc>
@@ -2152,27 +1955,105 @@
               <w:rPr>
                 <w:rFonts w:ascii="Arial" w:hAnsi="Arial" w:cs="Arial"/>
               </w:rPr>
+              <w:t>Servidor para hospedar o Back-End da aplicação</w:t>
+            </w:r>
+          </w:p>
+        </w:tc>
+      </w:tr>
+      <w:tr>
+        <w:trPr>
+          <w:cantSplit/>
+          <w:trHeight w:val="300"/>
+        </w:trPr>
+        <w:tc>
+          <w:tcPr>
+            <w:tcW w:w="3510" w:type="dxa"/>
+            <w:tcBorders>
+              <w:top w:val="single" w:sz="6" w:space="0" w:color="auto"/>
+              <w:left w:val="single" w:sz="6" w:space="0" w:color="auto"/>
+              <w:bottom w:val="nil"/>
+              <w:right w:val="single" w:sz="6" w:space="0" w:color="auto"/>
+            </w:tcBorders>
+          </w:tcPr>
+          <w:p>
+            <w:pPr>
+              <w:jc w:val="both"/>
+              <w:rPr>
+                <w:rFonts w:ascii="Arial" w:hAnsi="Arial" w:cs="Arial"/>
+              </w:rPr>
+            </w:pPr>
+            <w:r>
+              <w:rPr>
+                <w:rFonts w:ascii="Arial" w:hAnsi="Arial" w:cs="Arial"/>
+              </w:rPr>
+              <w:t xml:space="preserve">Servidor de </w:t>
+            </w:r>
+            <w:r>
+              <w:rPr>
+                <w:rFonts w:ascii="Arial" w:hAnsi="Arial" w:cs="Arial"/>
+              </w:rPr>
+              <w:t>Front</w:t>
+            </w:r>
+            <w:r>
+              <w:rPr>
+                <w:rFonts w:ascii="Arial" w:hAnsi="Arial" w:cs="Arial"/>
+              </w:rPr>
+              <w:t>-End</w:t>
+            </w:r>
+          </w:p>
+        </w:tc>
+        <w:tc>
+          <w:tcPr>
+            <w:tcW w:w="1800" w:type="dxa"/>
+            <w:tcBorders>
+              <w:top w:val="single" w:sz="6" w:space="0" w:color="auto"/>
+              <w:left w:val="single" w:sz="6" w:space="0" w:color="auto"/>
+              <w:bottom w:val="nil"/>
+              <w:right w:val="single" w:sz="6" w:space="0" w:color="auto"/>
+            </w:tcBorders>
+          </w:tcPr>
+          <w:p>
+            <w:pPr>
+              <w:spacing w:line="259" w:lineRule="auto"/>
+              <w:jc w:val="both"/>
+            </w:pPr>
+            <w:r>
+              <w:rPr>
+                <w:rFonts w:ascii="Arial" w:hAnsi="Arial" w:cs="Arial"/>
+              </w:rPr>
+              <w:t>1</w:t>
+            </w:r>
+          </w:p>
+        </w:tc>
+        <w:tc>
+          <w:tcPr>
+            <w:tcW w:w="3247" w:type="dxa"/>
+            <w:tcBorders>
+              <w:top w:val="single" w:sz="6" w:space="0" w:color="auto"/>
+              <w:left w:val="single" w:sz="6" w:space="0" w:color="auto"/>
+              <w:bottom w:val="single" w:sz="6" w:space="0" w:color="auto"/>
+              <w:right w:val="single" w:sz="6" w:space="0" w:color="auto"/>
+            </w:tcBorders>
+          </w:tcPr>
+          <w:p>
+            <w:pPr>
+              <w:spacing w:line="259" w:lineRule="auto"/>
+              <w:jc w:val="both"/>
+              <w:rPr>
+                <w:rFonts w:ascii="Arial" w:hAnsi="Arial" w:cs="Arial"/>
+              </w:rPr>
+            </w:pPr>
+            <w:r>
+              <w:rPr>
+                <w:rFonts w:ascii="Arial" w:hAnsi="Arial" w:cs="Arial"/>
+              </w:rPr>
               <w:t xml:space="preserve">Servidor para hospedar o </w:t>
             </w:r>
             <w:r>
               <w:rPr>
                 <w:rFonts w:ascii="Arial" w:hAnsi="Arial" w:cs="Arial"/>
               </w:rPr>
-              <w:t>Front-</w:t>
-            </w:r>
-            <w:proofErr w:type="spellStart"/>
-            <w:r>
-              <w:rPr>
-                <w:rFonts w:ascii="Arial" w:hAnsi="Arial" w:cs="Arial"/>
-              </w:rPr>
-              <w:t>End</w:t>
-            </w:r>
-            <w:proofErr w:type="spellEnd"/>
-            <w:r>
-              <w:rPr>
-                <w:rFonts w:ascii="Arial" w:hAnsi="Arial" w:cs="Arial"/>
-              </w:rPr>
-              <w:t xml:space="preserve"> </w:t>
+              <w:t xml:space="preserve">Front-End </w:t>
             </w:r>
             <w:r>
               <w:rPr>
@@ -2206,14 +2087,12 @@
                 <w:rFonts w:ascii="Arial" w:hAnsi="Arial" w:cs="Arial"/>
               </w:rPr>
             </w:pPr>
-            <w:proofErr w:type="spellStart"/>
             <w:r>
               <w:rPr>
                 <w:rFonts w:ascii="Arial" w:hAnsi="Arial" w:cs="Arial"/>
               </w:rPr>
               <w:t>MySql</w:t>
             </w:r>
-            <w:proofErr w:type="spellEnd"/>
           </w:p>
         </w:tc>
         <w:tc>
@@ -2259,14 +2138,12 @@
                 <w:rFonts w:ascii="Arial" w:hAnsi="Arial" w:cs="Arial"/>
               </w:rPr>
             </w:pPr>
-            <w:proofErr w:type="spellStart"/>
             <w:r>
               <w:rPr>
                 <w:rFonts w:ascii="Arial" w:hAnsi="Arial" w:cs="Arial"/>
               </w:rPr>
               <w:t>NossaVia</w:t>
             </w:r>
-            <w:proofErr w:type="spellEnd"/>
           </w:p>
         </w:tc>
       </w:tr>
@@ -2532,19 +2409,11 @@
                 <w:rFonts w:ascii="Arial" w:hAnsi="Arial" w:cs="Arial"/>
               </w:rPr>
             </w:pPr>
-            <w:proofErr w:type="spellStart"/>
             <w:r>
               <w:rPr>
                 <w:rFonts w:ascii="Arial" w:hAnsi="Arial" w:cs="Arial"/>
               </w:rPr>
-              <w:t>MySql</w:t>
-            </w:r>
-            <w:proofErr w:type="spellEnd"/>
-            <w:r>
-              <w:rPr>
-                <w:rFonts w:ascii="Arial" w:hAnsi="Arial" w:cs="Arial"/>
-              </w:rPr>
-              <w:t xml:space="preserve"> Server </w:t>
+              <w:t xml:space="preserve">MySql Server </w:t>
             </w:r>
           </w:p>
         </w:tc>
@@ -12137,15 +12006,6 @@
 </file>
 
 <file path=customXml/item1.xml><?xml version="1.0" encoding="utf-8"?>
-<?mso-contentType ?>
-<FormTemplates xmlns="http://schemas.microsoft.com/sharepoint/v3/contenttype/forms">
-  <Display>DocumentLibraryForm</Display>
-  <Edit>DocumentLibraryForm</Edit>
-  <New>DocumentLibraryForm</New>
-</FormTemplates>
-</file>
-
-<file path=customXml/item2.xml><?xml version="1.0" encoding="utf-8"?>
 <ct:contentTypeSchema xmlns:ct="http://schemas.microsoft.com/office/2006/metadata/contentType" xmlns:ma="http://schemas.microsoft.com/office/2006/metadata/properties/metaAttributes" ct:_="" ma:_="" ma:contentTypeName="Documento" ma:contentTypeID="0x0101002C66DBD2D1A13D43AC7EBC0779C1392B" ma:contentTypeVersion="15" ma:contentTypeDescription="Crie um novo documento." ma:contentTypeScope="" ma:versionID="575163b3cc038f1060cf66305cdd101b">
   <xsd:schema xmlns:xsd="http://www.w3.org/2001/XMLSchema" xmlns:xs="http://www.w3.org/2001/XMLSchema" xmlns:p="http://schemas.microsoft.com/office/2006/metadata/properties" xmlns:ns2="18c2e0bc-2457-4d43-9538-d0ea9e3d547f" xmlns:ns3="88ac0c94-ecf3-4703-9efe-e9a6791ae759" targetNamespace="http://schemas.microsoft.com/office/2006/metadata/properties" ma:root="true" ma:fieldsID="4697a22c0cda7d4cea6f44a043348991" ns2:_="" ns3:_="">
     <xsd:import namespace="18c2e0bc-2457-4d43-9538-d0ea9e3d547f"/>
@@ -12380,6 +12240,15 @@
 </ct:contentTypeSchema>
 </file>
 
+<file path=customXml/item2.xml><?xml version="1.0" encoding="utf-8"?>
+<?mso-contentType ?>
+<FormTemplates xmlns="http://schemas.microsoft.com/sharepoint/v3/contenttype/forms">
+  <Display>DocumentLibraryForm</Display>
+  <Edit>DocumentLibraryForm</Edit>
+  <New>DocumentLibraryForm</New>
+</FormTemplates>
+</file>
+
 <file path=customXml/item3.xml><?xml version="1.0" encoding="utf-8"?>
 <p:properties xmlns:p="http://schemas.microsoft.com/office/2006/metadata/properties" xmlns:xsi="http://www.w3.org/2001/XMLSchema-instance" xmlns:pc="http://schemas.microsoft.com/office/infopath/2007/PartnerControls">
   <documentManagement>
@@ -12393,14 +12262,6 @@
 </file>
 
 <file path=customXml/itemProps1.xml><?xml version="1.0" encoding="utf-8"?>
-<ds:datastoreItem xmlns:ds="http://schemas.openxmlformats.org/officeDocument/2006/customXml" ds:itemID="{71590D27-ABB9-4C11-B6FE-48C386EABC51}">
-  <ds:schemaRefs>
-    <ds:schemaRef ds:uri="http://schemas.microsoft.com/sharepoint/v3/contenttype/forms"/>
-  </ds:schemaRefs>
-</ds:datastoreItem>
-</file>
-
-<file path=customXml/itemProps2.xml><?xml version="1.0" encoding="utf-8"?>
 <ds:datastoreItem xmlns:ds="http://schemas.openxmlformats.org/officeDocument/2006/customXml" ds:itemID="{8667DB07-F3EC-4F24-AB4C-E1F8ECFE8EF4}">
   <ds:schemaRefs>
     <ds:schemaRef ds:uri="http://schemas.microsoft.com/office/2006/metadata/contentType"/>
@@ -12419,6 +12280,14 @@
 </ds:datastoreItem>
 </file>
 
+<file path=customXml/itemProps2.xml><?xml version="1.0" encoding="utf-8"?>
+<ds:datastoreItem xmlns:ds="http://schemas.openxmlformats.org/officeDocument/2006/customXml" ds:itemID="{71590D27-ABB9-4C11-B6FE-48C386EABC51}">
+  <ds:schemaRefs>
+    <ds:schemaRef ds:uri="http://schemas.microsoft.com/sharepoint/v3/contenttype/forms"/>
+  </ds:schemaRefs>
+</ds:datastoreItem>
+</file>
+
 <file path=customXml/itemProps3.xml><?xml version="1.0" encoding="utf-8"?>
 <ds:datastoreItem xmlns:ds="http://schemas.openxmlformats.org/officeDocument/2006/customXml" ds:itemID="{F071AC09-8C2D-4A6C-B98C-E042C2A5ECC1}">
   <ds:schemaRefs>

</xml_diff>